<commit_message>
update Installdoc about Cnn
</commit_message>
<xml_diff>
--- a/doc/运动员号码识别设计文档.docx
+++ b/doc/运动员号码识别设计文档.docx
@@ -192,26 +192,28 @@
           <w:sz w:val="44"/>
         </w:rPr>
       </w:pPr>
+      <w:bookmarkStart w:id="0" w:name="_GoBack"/>
     </w:p>
     <w:tbl>
       <w:tblPr>
         <w:tblStyle w:val="-1"/>
-        <w:tblW w:w="0" w:type="auto"/>
+        <w:tblW w:w="8589" w:type="dxa"/>
         <w:tblLook w:val="04A0" w:firstRow="1" w:lastRow="0" w:firstColumn="1" w:lastColumn="0" w:noHBand="0" w:noVBand="1"/>
       </w:tblPr>
       <w:tblGrid>
-        <w:gridCol w:w="1809"/>
-        <w:gridCol w:w="4678"/>
-        <w:gridCol w:w="2035"/>
+        <w:gridCol w:w="1823"/>
+        <w:gridCol w:w="4715"/>
+        <w:gridCol w:w="2051"/>
       </w:tblGrid>
       <w:tr>
         <w:trPr>
           <w:cnfStyle w:val="100000000000" w:firstRow="1" w:lastRow="0" w:firstColumn="0" w:lastColumn="0" w:oddVBand="0" w:evenVBand="0" w:oddHBand="0" w:evenHBand="0" w:firstRowFirstColumn="0" w:firstRowLastColumn="0" w:lastRowFirstColumn="0" w:lastRowLastColumn="0"/>
+          <w:trHeight w:val="610"/>
         </w:trPr>
         <w:tc>
           <w:tcPr>
             <w:cnfStyle w:val="001000000000" w:firstRow="0" w:lastRow="0" w:firstColumn="1" w:lastColumn="0" w:oddVBand="0" w:evenVBand="0" w:oddHBand="0" w:evenHBand="0" w:firstRowFirstColumn="0" w:firstRowLastColumn="0" w:lastRowFirstColumn="0" w:lastRowLastColumn="0"/>
-            <w:tcW w:w="1809" w:type="dxa"/>
+            <w:tcW w:w="1823" w:type="dxa"/>
           </w:tcPr>
           <w:p>
             <w:pPr>
@@ -233,7 +235,7 @@
         </w:tc>
         <w:tc>
           <w:tcPr>
-            <w:tcW w:w="4678" w:type="dxa"/>
+            <w:tcW w:w="4715" w:type="dxa"/>
           </w:tcPr>
           <w:p>
             <w:pPr>
@@ -256,7 +258,7 @@
         </w:tc>
         <w:tc>
           <w:tcPr>
-            <w:tcW w:w="2035" w:type="dxa"/>
+            <w:tcW w:w="2051" w:type="dxa"/>
           </w:tcPr>
           <w:p>
             <w:pPr>
@@ -281,11 +283,12 @@
       <w:tr>
         <w:trPr>
           <w:cnfStyle w:val="000000100000" w:firstRow="0" w:lastRow="0" w:firstColumn="0" w:lastColumn="0" w:oddVBand="0" w:evenVBand="0" w:oddHBand="1" w:evenHBand="0" w:firstRowFirstColumn="0" w:firstRowLastColumn="0" w:lastRowFirstColumn="0" w:lastRowLastColumn="0"/>
+          <w:trHeight w:val="1236"/>
         </w:trPr>
         <w:tc>
           <w:tcPr>
             <w:cnfStyle w:val="001000000000" w:firstRow="0" w:lastRow="0" w:firstColumn="1" w:lastColumn="0" w:oddVBand="0" w:evenVBand="0" w:oddHBand="0" w:evenHBand="0" w:firstRowFirstColumn="0" w:firstRowLastColumn="0" w:lastRowFirstColumn="0" w:lastRowLastColumn="0"/>
-            <w:tcW w:w="1809" w:type="dxa"/>
+            <w:tcW w:w="1823" w:type="dxa"/>
           </w:tcPr>
           <w:p>
             <w:pPr>
@@ -314,7 +317,7 @@
         </w:tc>
         <w:tc>
           <w:tcPr>
-            <w:tcW w:w="4678" w:type="dxa"/>
+            <w:tcW w:w="4715" w:type="dxa"/>
           </w:tcPr>
           <w:p>
             <w:pPr>
@@ -345,7 +348,7 @@
         </w:tc>
         <w:tc>
           <w:tcPr>
-            <w:tcW w:w="2035" w:type="dxa"/>
+            <w:tcW w:w="2051" w:type="dxa"/>
           </w:tcPr>
           <w:p>
             <w:pPr>
@@ -376,10 +379,13 @@
         </w:tc>
       </w:tr>
       <w:tr>
+        <w:trPr>
+          <w:trHeight w:val="610"/>
+        </w:trPr>
         <w:tc>
           <w:tcPr>
             <w:cnfStyle w:val="001000000000" w:firstRow="0" w:lastRow="0" w:firstColumn="1" w:lastColumn="0" w:oddVBand="0" w:evenVBand="0" w:oddHBand="0" w:evenHBand="0" w:firstRowFirstColumn="0" w:firstRowLastColumn="0" w:lastRowFirstColumn="0" w:lastRowLastColumn="0"/>
-            <w:tcW w:w="1809" w:type="dxa"/>
+            <w:tcW w:w="1823" w:type="dxa"/>
           </w:tcPr>
           <w:p>
             <w:pPr>
@@ -393,7 +399,7 @@
         </w:tc>
         <w:tc>
           <w:tcPr>
-            <w:tcW w:w="4678" w:type="dxa"/>
+            <w:tcW w:w="4715" w:type="dxa"/>
           </w:tcPr>
           <w:p>
             <w:pPr>
@@ -408,7 +414,7 @@
         </w:tc>
         <w:tc>
           <w:tcPr>
-            <w:tcW w:w="2035" w:type="dxa"/>
+            <w:tcW w:w="2051" w:type="dxa"/>
           </w:tcPr>
           <w:p>
             <w:pPr>
@@ -425,11 +431,12 @@
       <w:tr>
         <w:trPr>
           <w:cnfStyle w:val="000000100000" w:firstRow="0" w:lastRow="0" w:firstColumn="0" w:lastColumn="0" w:oddVBand="0" w:evenVBand="0" w:oddHBand="1" w:evenHBand="0" w:firstRowFirstColumn="0" w:firstRowLastColumn="0" w:lastRowFirstColumn="0" w:lastRowLastColumn="0"/>
+          <w:trHeight w:val="626"/>
         </w:trPr>
         <w:tc>
           <w:tcPr>
             <w:cnfStyle w:val="001000000000" w:firstRow="0" w:lastRow="0" w:firstColumn="1" w:lastColumn="0" w:oddVBand="0" w:evenVBand="0" w:oddHBand="0" w:evenHBand="0" w:firstRowFirstColumn="0" w:firstRowLastColumn="0" w:lastRowFirstColumn="0" w:lastRowLastColumn="0"/>
-            <w:tcW w:w="1809" w:type="dxa"/>
+            <w:tcW w:w="1823" w:type="dxa"/>
           </w:tcPr>
           <w:p>
             <w:pPr>
@@ -443,7 +450,7 @@
         </w:tc>
         <w:tc>
           <w:tcPr>
-            <w:tcW w:w="4678" w:type="dxa"/>
+            <w:tcW w:w="4715" w:type="dxa"/>
           </w:tcPr>
           <w:p>
             <w:pPr>
@@ -458,7 +465,7 @@
         </w:tc>
         <w:tc>
           <w:tcPr>
-            <w:tcW w:w="2035" w:type="dxa"/>
+            <w:tcW w:w="2051" w:type="dxa"/>
           </w:tcPr>
           <w:p>
             <w:pPr>
@@ -472,6 +479,7 @@
           </w:p>
         </w:tc>
       </w:tr>
+      <w:bookmarkEnd w:id="0"/>
     </w:tbl>
     <w:p>
       <w:pPr>
@@ -1602,6 +1610,7 @@
                             <w:pPr>
                               <w:jc w:val="center"/>
                             </w:pPr>
+                            <w:proofErr w:type="spellStart"/>
                             <w:r>
                               <w:t>M</w:t>
                             </w:r>
@@ -1611,6 +1620,7 @@
                               </w:rPr>
                               <w:t>ysql</w:t>
                             </w:r>
+                            <w:proofErr w:type="spellEnd"/>
                           </w:p>
                         </w:txbxContent>
                       </wps:txbx>
@@ -1723,12 +1733,14 @@
         </w:rPr>
         <w:t>存储于</w:t>
       </w:r>
+      <w:proofErr w:type="spellStart"/>
       <w:r>
         <w:rPr>
           <w:rFonts w:hint="eastAsia"/>
         </w:rPr>
         <w:t>mysql</w:t>
       </w:r>
+      <w:proofErr w:type="spellEnd"/>
       <w:r>
         <w:rPr>
           <w:rFonts w:hint="eastAsia"/>
@@ -1799,8 +1811,16 @@
         <w:rPr>
           <w:rFonts w:hint="eastAsia"/>
         </w:rPr>
-        <w:t xml:space="preserve"> api</w:t>
-      </w:r>
+        <w:t xml:space="preserve"> </w:t>
+      </w:r>
+      <w:proofErr w:type="spellStart"/>
+      <w:r>
+        <w:rPr>
+          <w:rFonts w:hint="eastAsia"/>
+        </w:rPr>
+        <w:t>api</w:t>
+      </w:r>
+      <w:proofErr w:type="spellEnd"/>
       <w:r>
         <w:rPr>
           <w:rFonts w:hint="eastAsia"/>
@@ -1875,12 +1895,22 @@
         </w:rPr>
         <w:t>语言：</w:t>
       </w:r>
-      <w:r>
-        <w:rPr>
-          <w:rFonts w:hint="eastAsia"/>
-        </w:rPr>
-        <w:t>c++</w:t>
-      </w:r>
+      <w:proofErr w:type="spellStart"/>
+      <w:proofErr w:type="gramStart"/>
+      <w:r>
+        <w:rPr>
+          <w:rFonts w:hint="eastAsia"/>
+        </w:rPr>
+        <w:t>c</w:t>
+      </w:r>
+      <w:proofErr w:type="gramEnd"/>
+      <w:r>
+        <w:rPr>
+          <w:rFonts w:hint="eastAsia"/>
+        </w:rPr>
+        <w:t>++</w:t>
+      </w:r>
+      <w:proofErr w:type="spellEnd"/>
     </w:p>
     <w:p>
       <w:r>
@@ -1895,12 +1925,28 @@
         </w:rPr>
         <w:t>可运行平台：</w:t>
       </w:r>
-      <w:r>
-        <w:rPr>
-          <w:rFonts w:hint="eastAsia"/>
-        </w:rPr>
-        <w:t>windows   linux</w:t>
-      </w:r>
+      <w:proofErr w:type="gramStart"/>
+      <w:r>
+        <w:rPr>
+          <w:rFonts w:hint="eastAsia"/>
+        </w:rPr>
+        <w:t>windows</w:t>
+      </w:r>
+      <w:proofErr w:type="gramEnd"/>
+      <w:r>
+        <w:rPr>
+          <w:rFonts w:hint="eastAsia"/>
+        </w:rPr>
+        <w:t xml:space="preserve">   </w:t>
+      </w:r>
+      <w:proofErr w:type="spellStart"/>
+      <w:r>
+        <w:rPr>
+          <w:rFonts w:hint="eastAsia"/>
+        </w:rPr>
+        <w:t>linux</w:t>
+      </w:r>
+      <w:proofErr w:type="spellEnd"/>
     </w:p>
     <w:p>
       <w:r>
@@ -2021,12 +2067,14 @@
         </w:rPr>
         <w:t>语言：</w:t>
       </w:r>
+      <w:proofErr w:type="gramStart"/>
       <w:r>
         <w:rPr>
           <w:rFonts w:hint="eastAsia"/>
         </w:rPr>
         <w:t>python</w:t>
       </w:r>
+      <w:proofErr w:type="gramEnd"/>
     </w:p>
     <w:p>
       <w:r>
@@ -2041,11 +2089,21 @@
         </w:rPr>
         <w:t>可运行平台：</w:t>
       </w:r>
-      <w:r>
-        <w:rPr>
-          <w:rFonts w:hint="eastAsia"/>
-        </w:rPr>
-        <w:t xml:space="preserve">linux </w:t>
+      <w:proofErr w:type="spellStart"/>
+      <w:proofErr w:type="gramStart"/>
+      <w:r>
+        <w:rPr>
+          <w:rFonts w:hint="eastAsia"/>
+        </w:rPr>
+        <w:t>linux</w:t>
+      </w:r>
+      <w:proofErr w:type="spellEnd"/>
+      <w:proofErr w:type="gramEnd"/>
+      <w:r>
+        <w:rPr>
+          <w:rFonts w:hint="eastAsia"/>
+        </w:rPr>
+        <w:t xml:space="preserve"> </w:t>
       </w:r>
     </w:p>
     <w:p>
@@ -2184,9 +2242,6 @@
     <w:p>
       <w:pPr>
         <w:pStyle w:val="2"/>
-        <w:rPr>
-          <w:rFonts w:hint="eastAsia"/>
-        </w:rPr>
       </w:pPr>
       <w:r>
         <w:rPr>
@@ -2235,12 +2290,14 @@
         </w:rPr>
         <w:t>语言：</w:t>
       </w:r>
+      <w:proofErr w:type="gramStart"/>
       <w:r>
         <w:rPr>
           <w:rFonts w:hint="eastAsia"/>
         </w:rPr>
         <w:t>python</w:t>
       </w:r>
+      <w:proofErr w:type="gramEnd"/>
     </w:p>
     <w:p>
       <w:pPr>
@@ -2252,12 +2309,16 @@
         </w:rPr>
         <w:t>可运行平台：</w:t>
       </w:r>
+      <w:proofErr w:type="spellStart"/>
+      <w:proofErr w:type="gramStart"/>
       <w:r>
         <w:rPr>
           <w:rFonts w:hint="eastAsia"/>
         </w:rPr>
         <w:t>linux</w:t>
       </w:r>
+      <w:proofErr w:type="spellEnd"/>
+      <w:proofErr w:type="gramEnd"/>
     </w:p>
     <w:p>
       <w:pPr>
@@ -2305,11 +2366,21 @@
         </w:rPr>
         <w:t>可运行平台：</w:t>
       </w:r>
-      <w:r>
-        <w:rPr>
-          <w:rFonts w:hint="eastAsia"/>
-        </w:rPr>
-        <w:t xml:space="preserve">linux  </w:t>
+      <w:proofErr w:type="spellStart"/>
+      <w:proofErr w:type="gramStart"/>
+      <w:r>
+        <w:rPr>
+          <w:rFonts w:hint="eastAsia"/>
+        </w:rPr>
+        <w:t>linux</w:t>
+      </w:r>
+      <w:proofErr w:type="spellEnd"/>
+      <w:proofErr w:type="gramEnd"/>
+      <w:r>
+        <w:rPr>
+          <w:rFonts w:hint="eastAsia"/>
+        </w:rPr>
+        <w:t xml:space="preserve">  </w:t>
       </w:r>
     </w:p>
     <w:p>
@@ -2325,12 +2396,14 @@
         </w:rPr>
         <w:t>选用</w:t>
       </w:r>
+      <w:proofErr w:type="spellStart"/>
       <w:r>
         <w:rPr>
           <w:rFonts w:hint="eastAsia"/>
         </w:rPr>
         <w:t>mysql</w:t>
       </w:r>
+      <w:proofErr w:type="spellEnd"/>
       <w:r>
         <w:rPr>
           <w:rFonts w:hint="eastAsia"/>
@@ -2349,8 +2422,6 @@
         </w:rPr>
         <w:t>结果</w:t>
       </w:r>
-      <w:bookmarkStart w:id="0" w:name="_GoBack"/>
-      <w:bookmarkEnd w:id="0"/>
       <w:r>
         <w:rPr>
           <w:rFonts w:hint="eastAsia"/>
@@ -2370,13 +2441,7 @@
     <w:p/>
     <w:p/>
     <w:p/>
-    <w:p>
-      <w:pPr>
-        <w:rPr>
-          <w:rFonts w:hint="eastAsia"/>
-        </w:rPr>
-      </w:pPr>
-    </w:p>
+    <w:p/>
     <w:p/>
     <w:p/>
     <w:p>
@@ -2806,8 +2871,16 @@
                               <w:rPr>
                                 <w:rFonts w:hint="eastAsia"/>
                               </w:rPr>
-                              <w:t>循环提取帧</w:t>
+                              <w:t>循环提取</w:t>
                             </w:r>
+                            <w:proofErr w:type="gramStart"/>
+                            <w:r>
+                              <w:rPr>
+                                <w:rFonts w:hint="eastAsia"/>
+                              </w:rPr>
+                              <w:t>帧</w:t>
+                            </w:r>
+                            <w:proofErr w:type="gramEnd"/>
                           </w:p>
                         </w:txbxContent>
                       </wps:txbx>
@@ -3243,12 +3316,14 @@
                             <w:pPr>
                               <w:jc w:val="center"/>
                             </w:pPr>
+                            <w:proofErr w:type="spellStart"/>
                             <w:r>
                               <w:rPr>
                                 <w:rFonts w:hint="eastAsia"/>
                               </w:rPr>
                               <w:t>mysql</w:t>
                             </w:r>
+                            <w:proofErr w:type="spellEnd"/>
                             <w:r>
                               <w:rPr>
                                 <w:rFonts w:hint="eastAsia"/>
@@ -5478,7 +5553,7 @@
 </file>
 
 <file path=customXml/itemProps1.xml><?xml version="1.0" encoding="utf-8"?>
-<ds:datastoreItem xmlns:ds="http://schemas.openxmlformats.org/officeDocument/2006/customXml" ds:itemID="{0FADC225-44A4-44B8-9BD2-960BFA19CC2D}">
+<ds:datastoreItem xmlns:ds="http://schemas.openxmlformats.org/officeDocument/2006/customXml" ds:itemID="{CCA15C0C-0F99-4EE1-B23C-F23BFEEBB95D}">
   <ds:schemaRefs>
     <ds:schemaRef ds:uri="http://schemas.openxmlformats.org/officeDocument/2006/bibliography"/>
   </ds:schemaRefs>

</xml_diff>